<commit_message>
Updated FINALREPORT convert .doc to pdf
</commit_message>
<xml_diff>
--- a/BIGDATAFRAMEWORK_FINAL_REPORT.docx
+++ b/BIGDATAFRAMEWORK_FINAL_REPORT.docx
@@ -225,13 +225,17 @@
         <w:jc w:val="center"/>
         <w:rPr>
           <w:rFonts w:cstheme="minorHAnsi"/>
-          <w:sz w:val="24"/>
-          <w:szCs w:val="24"/>
-        </w:rPr>
-      </w:pPr>
-      <w:r>
-        <w:rPr>
-          <w:rFonts w:cstheme="minorHAnsi"/>
+          <w:b/>
+          <w:bCs/>
+          <w:sz w:val="24"/>
+          <w:szCs w:val="24"/>
+        </w:rPr>
+      </w:pPr>
+      <w:r>
+        <w:rPr>
+          <w:rFonts w:cstheme="minorHAnsi"/>
+          <w:b/>
+          <w:bCs/>
           <w:sz w:val="24"/>
           <w:szCs w:val="24"/>
         </w:rPr>
@@ -244,13 +248,17 @@
         <w:jc w:val="center"/>
         <w:rPr>
           <w:rFonts w:cstheme="minorHAnsi"/>
-          <w:sz w:val="24"/>
-          <w:szCs w:val="24"/>
-        </w:rPr>
-      </w:pPr>
-      <w:r>
-        <w:rPr>
-          <w:rFonts w:cstheme="minorHAnsi"/>
+          <w:b/>
+          <w:bCs/>
+          <w:sz w:val="24"/>
+          <w:szCs w:val="24"/>
+        </w:rPr>
+      </w:pPr>
+      <w:r>
+        <w:rPr>
+          <w:rFonts w:cstheme="minorHAnsi"/>
+          <w:b/>
+          <w:bCs/>
           <w:sz w:val="24"/>
           <w:szCs w:val="24"/>
         </w:rPr>
@@ -263,13 +271,17 @@
         <w:jc w:val="center"/>
         <w:rPr>
           <w:rFonts w:cstheme="minorHAnsi"/>
-          <w:sz w:val="24"/>
-          <w:szCs w:val="24"/>
-        </w:rPr>
-      </w:pPr>
-      <w:r>
-        <w:rPr>
-          <w:rFonts w:cstheme="minorHAnsi"/>
+          <w:b/>
+          <w:bCs/>
+          <w:sz w:val="24"/>
+          <w:szCs w:val="24"/>
+        </w:rPr>
+      </w:pPr>
+      <w:r>
+        <w:rPr>
+          <w:rFonts w:cstheme="minorHAnsi"/>
+          <w:b/>
+          <w:bCs/>
           <w:sz w:val="24"/>
           <w:szCs w:val="24"/>
         </w:rPr>
@@ -278,6 +290,8 @@
       <w:r>
         <w:rPr>
           <w:rFonts w:cstheme="minorHAnsi"/>
+          <w:b/>
+          <w:bCs/>
           <w:sz w:val="24"/>
           <w:szCs w:val="24"/>
         </w:rPr>
@@ -290,13 +304,17 @@
         <w:jc w:val="center"/>
         <w:rPr>
           <w:rFonts w:cstheme="minorHAnsi"/>
-          <w:sz w:val="24"/>
-          <w:szCs w:val="24"/>
-        </w:rPr>
-      </w:pPr>
-      <w:r>
-        <w:rPr>
-          <w:rFonts w:cstheme="minorHAnsi"/>
+          <w:i/>
+          <w:iCs/>
+          <w:sz w:val="24"/>
+          <w:szCs w:val="24"/>
+        </w:rPr>
+      </w:pPr>
+      <w:r>
+        <w:rPr>
+          <w:rFonts w:cstheme="minorHAnsi"/>
+          <w:i/>
+          <w:iCs/>
           <w:sz w:val="24"/>
           <w:szCs w:val="24"/>
         </w:rPr>
@@ -305,10 +323,730 @@
       <w:r>
         <w:rPr>
           <w:rFonts w:cstheme="minorHAnsi"/>
+          <w:i/>
+          <w:iCs/>
           <w:sz w:val="24"/>
           <w:szCs w:val="24"/>
         </w:rPr>
         <w:t>, 2023</w:t>
+      </w:r>
+    </w:p>
+    <w:p>
+      <w:pPr>
+        <w:spacing w:line="480" w:lineRule="auto"/>
+        <w:jc w:val="center"/>
+        <w:rPr>
+          <w:rFonts w:cstheme="minorHAnsi"/>
+          <w:sz w:val="24"/>
+          <w:szCs w:val="24"/>
+        </w:rPr>
+      </w:pPr>
+    </w:p>
+    <w:p>
+      <w:pPr>
+        <w:spacing w:line="480" w:lineRule="auto"/>
+        <w:jc w:val="center"/>
+        <w:rPr>
+          <w:rFonts w:cstheme="minorHAnsi"/>
+          <w:sz w:val="24"/>
+          <w:szCs w:val="24"/>
+        </w:rPr>
+      </w:pPr>
+    </w:p>
+    <w:p>
+      <w:pPr>
+        <w:spacing w:line="480" w:lineRule="auto"/>
+        <w:jc w:val="center"/>
+        <w:rPr>
+          <w:rFonts w:cstheme="minorHAnsi"/>
+          <w:sz w:val="24"/>
+          <w:szCs w:val="24"/>
+        </w:rPr>
+      </w:pPr>
+    </w:p>
+    <w:p>
+      <w:pPr>
+        <w:spacing w:line="480" w:lineRule="auto"/>
+        <w:jc w:val="center"/>
+        <w:rPr>
+          <w:rFonts w:cstheme="minorHAnsi"/>
+          <w:sz w:val="24"/>
+          <w:szCs w:val="24"/>
+        </w:rPr>
+      </w:pPr>
+    </w:p>
+    <w:p>
+      <w:pPr>
+        <w:spacing w:line="480" w:lineRule="auto"/>
+        <w:jc w:val="center"/>
+        <w:rPr>
+          <w:rFonts w:cstheme="minorHAnsi"/>
+          <w:sz w:val="24"/>
+          <w:szCs w:val="24"/>
+        </w:rPr>
+      </w:pPr>
+    </w:p>
+    <w:p>
+      <w:pPr>
+        <w:spacing w:line="480" w:lineRule="auto"/>
+        <w:ind w:firstLine="567"/>
+        <w:jc w:val="center"/>
+        <w:rPr>
+          <w:rFonts w:cstheme="minorHAnsi"/>
+          <w:sz w:val="24"/>
+          <w:szCs w:val="24"/>
+        </w:rPr>
+      </w:pPr>
+    </w:p>
+    <w:p>
+      <w:pPr>
+        <w:ind w:firstLine="567"/>
+        <w:rPr>
+          <w:b/>
+          <w:bCs/>
+          <w:sz w:val="24"/>
+          <w:szCs w:val="24"/>
+        </w:rPr>
+      </w:pPr>
+      <w:r>
+        <w:rPr>
+          <w:b/>
+          <w:bCs/>
+          <w:sz w:val="24"/>
+          <w:szCs w:val="24"/>
+        </w:rPr>
+        <w:lastRenderedPageBreak/>
+        <w:t>Table of Contents</w:t>
+      </w:r>
+      <w:r>
+        <w:rPr>
+          <w:b/>
+          <w:bCs/>
+          <w:sz w:val="24"/>
+          <w:szCs w:val="24"/>
+        </w:rPr>
+        <w:tab/>
+      </w:r>
+      <w:r>
+        <w:rPr>
+          <w:b/>
+          <w:bCs/>
+          <w:sz w:val="24"/>
+          <w:szCs w:val="24"/>
+        </w:rPr>
+        <w:tab/>
+      </w:r>
+      <w:r>
+        <w:rPr>
+          <w:b/>
+          <w:bCs/>
+          <w:sz w:val="24"/>
+          <w:szCs w:val="24"/>
+        </w:rPr>
+        <w:tab/>
+      </w:r>
+      <w:r>
+        <w:rPr>
+          <w:b/>
+          <w:bCs/>
+          <w:sz w:val="24"/>
+          <w:szCs w:val="24"/>
+        </w:rPr>
+        <w:tab/>
+      </w:r>
+      <w:r>
+        <w:rPr>
+          <w:b/>
+          <w:bCs/>
+          <w:sz w:val="24"/>
+          <w:szCs w:val="24"/>
+        </w:rPr>
+        <w:tab/>
+      </w:r>
+      <w:r>
+        <w:rPr>
+          <w:b/>
+          <w:bCs/>
+          <w:sz w:val="24"/>
+          <w:szCs w:val="24"/>
+        </w:rPr>
+        <w:tab/>
+      </w:r>
+      <w:r>
+        <w:rPr>
+          <w:b/>
+          <w:bCs/>
+          <w:sz w:val="24"/>
+          <w:szCs w:val="24"/>
+        </w:rPr>
+        <w:tab/>
+      </w:r>
+      <w:r>
+        <w:rPr>
+          <w:b/>
+          <w:bCs/>
+          <w:sz w:val="24"/>
+          <w:szCs w:val="24"/>
+        </w:rPr>
+        <w:tab/>
+        <w:t xml:space="preserve">      </w:t>
+      </w:r>
+      <w:r>
+        <w:rPr>
+          <w:b/>
+          <w:bCs/>
+          <w:sz w:val="24"/>
+          <w:szCs w:val="24"/>
+        </w:rPr>
+        <w:t xml:space="preserve">            </w:t>
+      </w:r>
+      <w:r>
+        <w:rPr>
+          <w:b/>
+          <w:bCs/>
+          <w:sz w:val="24"/>
+          <w:szCs w:val="24"/>
+        </w:rPr>
+        <w:t xml:space="preserve"> Pages</w:t>
+      </w:r>
+    </w:p>
+    <w:p>
+      <w:pPr>
+        <w:pStyle w:val="ListParagraph"/>
+        <w:numPr>
+          <w:ilvl w:val="0"/>
+          <w:numId w:val="16"/>
+        </w:numPr>
+        <w:ind w:firstLine="567"/>
+      </w:pPr>
+      <w:r>
+        <w:t>Introduction…………………………………………………………………………………………………… 3</w:t>
+      </w:r>
+    </w:p>
+    <w:p>
+      <w:pPr>
+        <w:pStyle w:val="ListParagraph"/>
+        <w:numPr>
+          <w:ilvl w:val="0"/>
+          <w:numId w:val="17"/>
+        </w:numPr>
+        <w:ind w:firstLine="567"/>
+      </w:pPr>
+      <w:r>
+        <w:t>Problem statement</w:t>
+      </w:r>
+    </w:p>
+    <w:p>
+      <w:pPr>
+        <w:pStyle w:val="ListParagraph"/>
+        <w:numPr>
+          <w:ilvl w:val="0"/>
+          <w:numId w:val="17"/>
+        </w:numPr>
+        <w:ind w:firstLine="567"/>
+      </w:pPr>
+      <w:r>
+        <w:t>Need of the study/project</w:t>
+      </w:r>
+    </w:p>
+    <w:p>
+      <w:pPr>
+        <w:pStyle w:val="ListParagraph"/>
+        <w:numPr>
+          <w:ilvl w:val="0"/>
+          <w:numId w:val="17"/>
+        </w:numPr>
+        <w:ind w:firstLine="567"/>
+      </w:pPr>
+      <w:r>
+        <w:t>Understanding Business</w:t>
+      </w:r>
+    </w:p>
+    <w:p>
+      <w:pPr>
+        <w:pStyle w:val="ListParagraph"/>
+        <w:numPr>
+          <w:ilvl w:val="0"/>
+          <w:numId w:val="17"/>
+        </w:numPr>
+        <w:ind w:firstLine="567"/>
+      </w:pPr>
+      <w:r>
+        <w:t>Project Description</w:t>
+      </w:r>
+    </w:p>
+    <w:p>
+      <w:pPr>
+        <w:pStyle w:val="ListParagraph"/>
+        <w:numPr>
+          <w:ilvl w:val="0"/>
+          <w:numId w:val="16"/>
+        </w:numPr>
+        <w:ind w:firstLine="567"/>
+      </w:pPr>
+      <w:r>
+        <w:t>Understanding the dataset……………………………………………………………………………….3 - 4</w:t>
+      </w:r>
+    </w:p>
+    <w:p>
+      <w:pPr>
+        <w:pStyle w:val="ListParagraph"/>
+        <w:numPr>
+          <w:ilvl w:val="0"/>
+          <w:numId w:val="18"/>
+        </w:numPr>
+        <w:ind w:firstLine="567"/>
+      </w:pPr>
+      <w:r>
+        <w:t>Dataset</w:t>
+      </w:r>
+    </w:p>
+    <w:p>
+      <w:pPr>
+        <w:pStyle w:val="ListParagraph"/>
+        <w:numPr>
+          <w:ilvl w:val="0"/>
+          <w:numId w:val="18"/>
+        </w:numPr>
+        <w:ind w:firstLine="567"/>
+      </w:pPr>
+      <w:r>
+        <w:t>Why we choose this dataset?</w:t>
+      </w:r>
+    </w:p>
+    <w:p>
+      <w:pPr>
+        <w:pStyle w:val="ListParagraph"/>
+        <w:numPr>
+          <w:ilvl w:val="0"/>
+          <w:numId w:val="16"/>
+        </w:numPr>
+        <w:ind w:firstLine="567"/>
+      </w:pPr>
+      <w:r>
+        <w:t>Data Exploration | EDA…………………………………………………………………………………….4 - 14</w:t>
+      </w:r>
+    </w:p>
+    <w:p>
+      <w:pPr>
+        <w:pStyle w:val="ListParagraph"/>
+        <w:numPr>
+          <w:ilvl w:val="0"/>
+          <w:numId w:val="20"/>
+        </w:numPr>
+        <w:ind w:firstLine="567"/>
+      </w:pPr>
+      <w:r>
+        <w:t>Data handling</w:t>
+      </w:r>
+    </w:p>
+    <w:p>
+      <w:pPr>
+        <w:pStyle w:val="ListParagraph"/>
+        <w:numPr>
+          <w:ilvl w:val="0"/>
+          <w:numId w:val="20"/>
+        </w:numPr>
+        <w:ind w:firstLine="567"/>
+      </w:pPr>
+      <w:r>
+        <w:t>Importing libraries</w:t>
+      </w:r>
+    </w:p>
+    <w:p>
+      <w:pPr>
+        <w:pStyle w:val="ListParagraph"/>
+        <w:numPr>
+          <w:ilvl w:val="0"/>
+          <w:numId w:val="20"/>
+        </w:numPr>
+        <w:ind w:firstLine="567"/>
+      </w:pPr>
+      <w:r>
+        <w:t>Outside libraries</w:t>
+      </w:r>
+    </w:p>
+    <w:p>
+      <w:pPr>
+        <w:pStyle w:val="ListParagraph"/>
+        <w:numPr>
+          <w:ilvl w:val="0"/>
+          <w:numId w:val="20"/>
+        </w:numPr>
+        <w:ind w:firstLine="567"/>
+      </w:pPr>
+      <w:r>
+        <w:t>Creating a Spark session</w:t>
+      </w:r>
+    </w:p>
+    <w:p>
+      <w:pPr>
+        <w:pStyle w:val="ListParagraph"/>
+        <w:numPr>
+          <w:ilvl w:val="0"/>
+          <w:numId w:val="20"/>
+        </w:numPr>
+        <w:ind w:firstLine="567"/>
+      </w:pPr>
+      <w:r>
+        <w:t>Reading the data</w:t>
+      </w:r>
+    </w:p>
+    <w:p>
+      <w:pPr>
+        <w:pStyle w:val="ListParagraph"/>
+        <w:numPr>
+          <w:ilvl w:val="0"/>
+          <w:numId w:val="20"/>
+        </w:numPr>
+        <w:ind w:firstLine="567"/>
+      </w:pPr>
+      <w:r>
+        <w:t>Plot the data using MatplotLib</w:t>
+      </w:r>
+    </w:p>
+    <w:p>
+      <w:pPr>
+        <w:pStyle w:val="ListParagraph"/>
+        <w:numPr>
+          <w:ilvl w:val="0"/>
+          <w:numId w:val="20"/>
+        </w:numPr>
+        <w:ind w:firstLine="567"/>
+      </w:pPr>
+      <w:r>
+        <w:t>Visual inspection of data</w:t>
+      </w:r>
+    </w:p>
+    <w:p>
+      <w:pPr>
+        <w:pStyle w:val="ListParagraph"/>
+        <w:numPr>
+          <w:ilvl w:val="0"/>
+          <w:numId w:val="20"/>
+        </w:numPr>
+        <w:ind w:firstLine="567"/>
+      </w:pPr>
+      <w:r>
+        <w:t>Variable overview</w:t>
+      </w:r>
+    </w:p>
+    <w:p>
+      <w:pPr>
+        <w:pStyle w:val="ListParagraph"/>
+        <w:numPr>
+          <w:ilvl w:val="0"/>
+          <w:numId w:val="20"/>
+        </w:numPr>
+        <w:ind w:firstLine="567"/>
+      </w:pPr>
+      <w:r>
+        <w:t>Univariate &amp; Multivariate Analysis</w:t>
+      </w:r>
+    </w:p>
+    <w:p>
+      <w:pPr>
+        <w:pStyle w:val="ListParagraph"/>
+        <w:numPr>
+          <w:ilvl w:val="0"/>
+          <w:numId w:val="20"/>
+        </w:numPr>
+        <w:ind w:firstLine="567"/>
+      </w:pPr>
+      <w:r>
+        <w:t>Extract numerical features</w:t>
+      </w:r>
+    </w:p>
+    <w:p>
+      <w:pPr>
+        <w:pStyle w:val="ListParagraph"/>
+        <w:numPr>
+          <w:ilvl w:val="0"/>
+          <w:numId w:val="20"/>
+        </w:numPr>
+        <w:ind w:firstLine="567"/>
+      </w:pPr>
+      <w:r>
+        <w:t>Extract categorical features</w:t>
+      </w:r>
+    </w:p>
+    <w:p>
+      <w:pPr>
+        <w:pStyle w:val="ListParagraph"/>
+        <w:numPr>
+          <w:ilvl w:val="0"/>
+          <w:numId w:val="16"/>
+        </w:numPr>
+        <w:ind w:firstLine="567"/>
+      </w:pPr>
+      <w:r>
+        <w:t>Data Preprocessing and Data cleaning………………………………………………………………15 - 17</w:t>
+      </w:r>
+    </w:p>
+    <w:p>
+      <w:pPr>
+        <w:pStyle w:val="ListParagraph"/>
+        <w:numPr>
+          <w:ilvl w:val="0"/>
+          <w:numId w:val="21"/>
+        </w:numPr>
+        <w:ind w:firstLine="567"/>
+      </w:pPr>
+      <w:r>
+        <w:t>Dimensions of data</w:t>
+      </w:r>
+    </w:p>
+    <w:p>
+      <w:pPr>
+        <w:pStyle w:val="ListParagraph"/>
+        <w:numPr>
+          <w:ilvl w:val="0"/>
+          <w:numId w:val="21"/>
+        </w:numPr>
+        <w:ind w:firstLine="567"/>
+      </w:pPr>
+      <w:r>
+        <w:t>Describe the data</w:t>
+      </w:r>
+    </w:p>
+    <w:p>
+      <w:pPr>
+        <w:pStyle w:val="ListParagraph"/>
+        <w:numPr>
+          <w:ilvl w:val="0"/>
+          <w:numId w:val="21"/>
+        </w:numPr>
+        <w:ind w:firstLine="567"/>
+      </w:pPr>
+      <w:r>
+        <w:t>Count of Unique Values</w:t>
+      </w:r>
+    </w:p>
+    <w:p>
+      <w:pPr>
+        <w:pStyle w:val="ListParagraph"/>
+        <w:numPr>
+          <w:ilvl w:val="0"/>
+          <w:numId w:val="21"/>
+        </w:numPr>
+        <w:ind w:firstLine="567"/>
+      </w:pPr>
+      <w:r>
+        <w:t>Drop unnecessary features</w:t>
+      </w:r>
+    </w:p>
+    <w:p>
+      <w:pPr>
+        <w:pStyle w:val="ListParagraph"/>
+        <w:numPr>
+          <w:ilvl w:val="0"/>
+          <w:numId w:val="16"/>
+        </w:numPr>
+        <w:ind w:firstLine="567"/>
+      </w:pPr>
+      <w:r>
+        <w:t>Encode Categorical Variables…………………………………………………………………………….17 - 18</w:t>
+      </w:r>
+    </w:p>
+    <w:p>
+      <w:pPr>
+        <w:pStyle w:val="ListParagraph"/>
+        <w:numPr>
+          <w:ilvl w:val="0"/>
+          <w:numId w:val="22"/>
+        </w:numPr>
+        <w:ind w:firstLine="567"/>
+      </w:pPr>
+      <w:r>
+        <w:t>Feature Transformer</w:t>
+      </w:r>
+    </w:p>
+    <w:p>
+      <w:pPr>
+        <w:pStyle w:val="ListParagraph"/>
+        <w:numPr>
+          <w:ilvl w:val="0"/>
+          <w:numId w:val="22"/>
+        </w:numPr>
+        <w:ind w:firstLine="567"/>
+      </w:pPr>
+      <w:r>
+        <w:t>String Indexer</w:t>
+      </w:r>
+    </w:p>
+    <w:p>
+      <w:pPr>
+        <w:pStyle w:val="ListParagraph"/>
+        <w:numPr>
+          <w:ilvl w:val="0"/>
+          <w:numId w:val="16"/>
+        </w:numPr>
+        <w:ind w:firstLine="567"/>
+      </w:pPr>
+      <w:r>
+        <w:t>Data Transformation…………………………………………………………………………………………18</w:t>
+      </w:r>
+    </w:p>
+    <w:p>
+      <w:pPr>
+        <w:pStyle w:val="ListParagraph"/>
+        <w:numPr>
+          <w:ilvl w:val="0"/>
+          <w:numId w:val="23"/>
+        </w:numPr>
+        <w:ind w:firstLine="567"/>
+      </w:pPr>
+      <w:r>
+        <w:t>Standard Scaler</w:t>
+      </w:r>
+    </w:p>
+    <w:p>
+      <w:pPr>
+        <w:pStyle w:val="ListParagraph"/>
+        <w:numPr>
+          <w:ilvl w:val="0"/>
+          <w:numId w:val="16"/>
+        </w:numPr>
+        <w:ind w:firstLine="567"/>
+      </w:pPr>
+      <w:r>
+        <w:t>Model Building…………………………………………………………………….……………………………19</w:t>
+      </w:r>
+    </w:p>
+    <w:p>
+      <w:pPr>
+        <w:pStyle w:val="ListParagraph"/>
+        <w:numPr>
+          <w:ilvl w:val="0"/>
+          <w:numId w:val="26"/>
+        </w:numPr>
+        <w:ind w:firstLine="567"/>
+      </w:pPr>
+      <w:r>
+        <w:t>Model choices and why?</w:t>
+      </w:r>
+    </w:p>
+    <w:p>
+      <w:pPr>
+        <w:pStyle w:val="ListParagraph"/>
+        <w:numPr>
+          <w:ilvl w:val="0"/>
+          <w:numId w:val="26"/>
+        </w:numPr>
+        <w:ind w:firstLine="567"/>
+      </w:pPr>
+      <w:r>
+        <w:t>Logistic regression</w:t>
+      </w:r>
+    </w:p>
+    <w:p>
+      <w:pPr>
+        <w:pStyle w:val="ListParagraph"/>
+        <w:numPr>
+          <w:ilvl w:val="0"/>
+          <w:numId w:val="26"/>
+        </w:numPr>
+        <w:ind w:firstLine="567"/>
+      </w:pPr>
+      <w:r>
+        <w:t>Decision tree</w:t>
+      </w:r>
+    </w:p>
+    <w:p>
+      <w:pPr>
+        <w:pStyle w:val="ListParagraph"/>
+        <w:numPr>
+          <w:ilvl w:val="0"/>
+          <w:numId w:val="16"/>
+        </w:numPr>
+        <w:ind w:firstLine="567"/>
+      </w:pPr>
+      <w:r>
+        <w:t>Model Evaluation | Evaluation metrics..……………………………………………………………21</w:t>
+      </w:r>
+    </w:p>
+    <w:p>
+      <w:pPr>
+        <w:pStyle w:val="ListParagraph"/>
+        <w:numPr>
+          <w:ilvl w:val="0"/>
+          <w:numId w:val="25"/>
+        </w:numPr>
+        <w:ind w:firstLine="567"/>
+      </w:pPr>
+      <w:r>
+        <w:t>Logistic regression</w:t>
+      </w:r>
+    </w:p>
+    <w:p>
+      <w:pPr>
+        <w:pStyle w:val="ListParagraph"/>
+        <w:numPr>
+          <w:ilvl w:val="0"/>
+          <w:numId w:val="25"/>
+        </w:numPr>
+        <w:ind w:firstLine="567"/>
+      </w:pPr>
+      <w:r>
+        <w:t>Decision tree</w:t>
+      </w:r>
+    </w:p>
+    <w:p>
+      <w:pPr>
+        <w:pStyle w:val="ListParagraph"/>
+        <w:numPr>
+          <w:ilvl w:val="0"/>
+          <w:numId w:val="25"/>
+        </w:numPr>
+        <w:ind w:firstLine="567"/>
+      </w:pPr>
+      <w:r>
+        <w:t>Model Evaluation table</w:t>
+      </w:r>
+    </w:p>
+    <w:p>
+      <w:pPr>
+        <w:pStyle w:val="ListParagraph"/>
+        <w:numPr>
+          <w:ilvl w:val="0"/>
+          <w:numId w:val="16"/>
+        </w:numPr>
+        <w:ind w:firstLine="567"/>
+      </w:pPr>
+      <w:r>
+        <w:t>Evaluation metrics used…………………………………………………………………………………….27</w:t>
+      </w:r>
+    </w:p>
+    <w:p>
+      <w:pPr>
+        <w:pStyle w:val="ListParagraph"/>
+        <w:numPr>
+          <w:ilvl w:val="0"/>
+          <w:numId w:val="16"/>
+        </w:numPr>
+        <w:ind w:firstLine="567"/>
+      </w:pPr>
+      <w:r>
+        <w:t xml:space="preserve"> Conclusion……………………………………………………………………………………………………….27</w:t>
+      </w:r>
+      <w:r>
+        <w:t xml:space="preserve"> - 28</w:t>
+      </w:r>
+    </w:p>
+    <w:p>
+      <w:pPr>
+        <w:pStyle w:val="ListParagraph"/>
+        <w:numPr>
+          <w:ilvl w:val="0"/>
+          <w:numId w:val="16"/>
+        </w:numPr>
+        <w:ind w:firstLine="567"/>
+      </w:pPr>
+      <w:r>
+        <w:t xml:space="preserve"> Project task contribution among members………………………………………………………2</w:t>
+      </w:r>
+      <w:r>
+        <w:t>9</w:t>
       </w:r>
     </w:p>
     <w:p>
@@ -10050,7 +10788,7 @@
         <w:spacing w:after="0" w:line="285" w:lineRule="atLeast"/>
         <w:rPr>
           <w:rFonts w:eastAsia="Times New Roman" w:cstheme="minorHAnsi"/>
-          <w:color w:val="000000"/>
+          <w:color w:val="800000"/>
           <w:kern w:val="0"/>
           <w:sz w:val="21"/>
           <w:szCs w:val="21"/>
@@ -10070,7 +10808,11 @@
         </w:rPr>
         <w:t xml:space="preserve"> The code compares the performance of a Logistic Regression model and a Decision Tree model on a binary classification task using a dataset with various features. The code begins by preparing the data, including assembling the feature vector. It then splits the data into training and testing sets. Subsequently, two machine learning pipelines are constructed—one for Logistic Regression and another for Decision Tree each comprising a feature assembler and the respective classifier. The models are trained on the training data, and predictions are generated on the test data. </w:t>
       </w:r>
-      <w:r>
+    </w:p>
+    <w:p>
+      <w:pPr>
+        <w:shd w:val="clear" w:color="auto" w:fill="FFFFFF"/>
+        <w:spacing w:after="0" w:line="285" w:lineRule="atLeast"/>
         <w:rPr>
           <w:rFonts w:eastAsia="Times New Roman" w:cstheme="minorHAnsi"/>
           <w:color w:val="800000"/>
@@ -10080,8 +10822,7 @@
           <w:lang w:eastAsia="en-CA"/>
           <w14:ligatures w14:val="none"/>
         </w:rPr>
-        <w:t>&lt;br&gt;</w:t>
-      </w:r>
+      </w:pPr>
     </w:p>
     <w:p>
       <w:pPr>
@@ -10097,11 +10838,7 @@
           <w14:ligatures w14:val="none"/>
         </w:rPr>
       </w:pPr>
-    </w:p>
-    <w:p>
-      <w:pPr>
-        <w:shd w:val="clear" w:color="auto" w:fill="FFFFFF"/>
-        <w:spacing w:after="0" w:line="285" w:lineRule="atLeast"/>
+      <w:r>
         <w:rPr>
           <w:rFonts w:eastAsia="Times New Roman" w:cstheme="minorHAnsi"/>
           <w:color w:val="000000"/>
@@ -10111,7 +10848,22 @@
           <w:lang w:eastAsia="en-CA"/>
           <w14:ligatures w14:val="none"/>
         </w:rPr>
-      </w:pPr>
+        <w:t xml:space="preserve">For the evaluation, the code employs various metrics, including ROC AUC, Testing Accuracy, Precision, Recall, and F1-Score. These metrics provide a comprehensive assessment of the models' performance. </w:t>
+      </w:r>
+      <w:r>
+        <w:rPr>
+          <w:rFonts w:eastAsia="Times New Roman" w:cstheme="minorHAnsi"/>
+          <w:b/>
+          <w:bCs/>
+          <w:color w:val="000000"/>
+          <w:kern w:val="0"/>
+          <w:sz w:val="21"/>
+          <w:szCs w:val="21"/>
+          <w:lang w:eastAsia="en-CA"/>
+          <w14:ligatures w14:val="none"/>
+        </w:rPr>
+        <w:t>BinaryClassificationEvaluato</w:t>
+      </w:r>
       <w:r>
         <w:rPr>
           <w:rFonts w:eastAsia="Times New Roman" w:cstheme="minorHAnsi"/>
@@ -10122,7 +10874,33 @@
           <w:lang w:eastAsia="en-CA"/>
           <w14:ligatures w14:val="none"/>
         </w:rPr>
-        <w:t>For the evaluation, the code employs various metrics, including ROC AUC, Testing Accuracy, Precision, Recall, and F1-Score. These metrics provide a comprehensive assessment of the models' performance. BinaryClassificationEvaluator is used for ROC AUC, while MulticlassClassificationEvaluator is employed for the remaining metrics. The evaluations are stored in a Pandas DataFrame for convenient comparison. The resulting table summarizes the performance of both models across the selected metrics, offering insights into their effectiveness in predicting the binary target variable (Attrition_Flag). The user can customize the feature columns, models, and evaluation metrics based on their specific use case and requirements.</w:t>
+        <w:t xml:space="preserve">r is used for ROC AUC, while </w:t>
+      </w:r>
+      <w:r>
+        <w:rPr>
+          <w:rFonts w:eastAsia="Times New Roman" w:cstheme="minorHAnsi"/>
+          <w:b/>
+          <w:bCs/>
+          <w:color w:val="000000"/>
+          <w:kern w:val="0"/>
+          <w:sz w:val="21"/>
+          <w:szCs w:val="21"/>
+          <w:lang w:eastAsia="en-CA"/>
+          <w14:ligatures w14:val="none"/>
+        </w:rPr>
+        <w:t>MulticlassClassificationEvaluator i</w:t>
+      </w:r>
+      <w:r>
+        <w:rPr>
+          <w:rFonts w:eastAsia="Times New Roman" w:cstheme="minorHAnsi"/>
+          <w:color w:val="000000"/>
+          <w:kern w:val="0"/>
+          <w:sz w:val="21"/>
+          <w:szCs w:val="21"/>
+          <w:lang w:eastAsia="en-CA"/>
+          <w14:ligatures w14:val="none"/>
+        </w:rPr>
+        <w:t>s employed for the remaining metrics. The evaluations are stored in a Pandas DataFrame for convenient comparison. The resulting table summarizes the performance of both models across the selected metrics, offering insights into their effectiveness in predicting the binary target variable (Attrition_Flag). The user can customize the feature columns, models, and evaluation metrics based on their specific use case and requirements.</w:t>
       </w:r>
     </w:p>
     <w:p>
@@ -11637,6 +12415,247 @@
           <w:noProof/>
         </w:rPr>
       </w:pPr>
+    </w:p>
+    <w:p>
+      <w:pPr>
+        <w:spacing w:after="0" w:line="240" w:lineRule="auto"/>
+        <w:jc w:val="both"/>
+        <w:rPr>
+          <w:rFonts w:cstheme="minorHAnsi"/>
+          <w:noProof/>
+        </w:rPr>
+      </w:pPr>
+    </w:p>
+    <w:p>
+      <w:pPr>
+        <w:spacing w:after="0" w:line="240" w:lineRule="auto"/>
+        <w:jc w:val="both"/>
+        <w:rPr>
+          <w:rFonts w:cstheme="minorHAnsi"/>
+          <w:noProof/>
+        </w:rPr>
+      </w:pPr>
+    </w:p>
+    <w:p>
+      <w:pPr>
+        <w:spacing w:after="0" w:line="240" w:lineRule="auto"/>
+        <w:jc w:val="both"/>
+        <w:rPr>
+          <w:rFonts w:cstheme="minorHAnsi"/>
+          <w:noProof/>
+        </w:rPr>
+      </w:pPr>
+    </w:p>
+    <w:p>
+      <w:pPr>
+        <w:spacing w:after="0" w:line="240" w:lineRule="auto"/>
+        <w:jc w:val="both"/>
+        <w:rPr>
+          <w:rFonts w:cstheme="minorHAnsi"/>
+          <w:noProof/>
+        </w:rPr>
+      </w:pPr>
+    </w:p>
+    <w:p>
+      <w:pPr>
+        <w:spacing w:after="0" w:line="240" w:lineRule="auto"/>
+        <w:jc w:val="both"/>
+        <w:rPr>
+          <w:rFonts w:cstheme="minorHAnsi"/>
+          <w:noProof/>
+        </w:rPr>
+      </w:pPr>
+    </w:p>
+    <w:p>
+      <w:pPr>
+        <w:spacing w:after="0" w:line="240" w:lineRule="auto"/>
+        <w:jc w:val="both"/>
+        <w:rPr>
+          <w:rFonts w:cstheme="minorHAnsi"/>
+          <w:noProof/>
+        </w:rPr>
+      </w:pPr>
+    </w:p>
+    <w:p>
+      <w:pPr>
+        <w:spacing w:after="0" w:line="240" w:lineRule="auto"/>
+        <w:jc w:val="both"/>
+        <w:rPr>
+          <w:rFonts w:cstheme="minorHAnsi"/>
+          <w:noProof/>
+        </w:rPr>
+      </w:pPr>
+    </w:p>
+    <w:p>
+      <w:pPr>
+        <w:spacing w:after="0" w:line="240" w:lineRule="auto"/>
+        <w:jc w:val="both"/>
+        <w:rPr>
+          <w:rFonts w:cstheme="minorHAnsi"/>
+          <w:noProof/>
+        </w:rPr>
+      </w:pPr>
+    </w:p>
+    <w:p>
+      <w:pPr>
+        <w:spacing w:after="0" w:line="240" w:lineRule="auto"/>
+        <w:jc w:val="both"/>
+        <w:rPr>
+          <w:rFonts w:cstheme="minorHAnsi"/>
+          <w:noProof/>
+        </w:rPr>
+      </w:pPr>
+    </w:p>
+    <w:p>
+      <w:pPr>
+        <w:spacing w:after="0" w:line="240" w:lineRule="auto"/>
+        <w:jc w:val="both"/>
+        <w:rPr>
+          <w:rFonts w:cstheme="minorHAnsi"/>
+          <w:noProof/>
+        </w:rPr>
+      </w:pPr>
+    </w:p>
+    <w:p>
+      <w:pPr>
+        <w:spacing w:after="0" w:line="240" w:lineRule="auto"/>
+        <w:jc w:val="both"/>
+        <w:rPr>
+          <w:rFonts w:cstheme="minorHAnsi"/>
+          <w:noProof/>
+        </w:rPr>
+      </w:pPr>
+    </w:p>
+    <w:p>
+      <w:pPr>
+        <w:spacing w:after="0" w:line="240" w:lineRule="auto"/>
+        <w:jc w:val="both"/>
+        <w:rPr>
+          <w:rFonts w:cstheme="minorHAnsi"/>
+          <w:noProof/>
+        </w:rPr>
+      </w:pPr>
+    </w:p>
+    <w:p>
+      <w:pPr>
+        <w:spacing w:after="0" w:line="240" w:lineRule="auto"/>
+        <w:jc w:val="both"/>
+        <w:rPr>
+          <w:rFonts w:cstheme="minorHAnsi"/>
+          <w:noProof/>
+        </w:rPr>
+      </w:pPr>
+    </w:p>
+    <w:p>
+      <w:pPr>
+        <w:spacing w:after="0" w:line="240" w:lineRule="auto"/>
+        <w:jc w:val="both"/>
+        <w:rPr>
+          <w:rFonts w:cstheme="minorHAnsi"/>
+          <w:noProof/>
+        </w:rPr>
+      </w:pPr>
+    </w:p>
+    <w:p>
+      <w:pPr>
+        <w:spacing w:after="0" w:line="240" w:lineRule="auto"/>
+        <w:jc w:val="both"/>
+        <w:rPr>
+          <w:rFonts w:cstheme="minorHAnsi"/>
+          <w:noProof/>
+        </w:rPr>
+      </w:pPr>
+    </w:p>
+    <w:p>
+      <w:pPr>
+        <w:spacing w:after="0" w:line="240" w:lineRule="auto"/>
+        <w:jc w:val="both"/>
+        <w:rPr>
+          <w:rFonts w:cstheme="minorHAnsi"/>
+          <w:noProof/>
+        </w:rPr>
+      </w:pPr>
+    </w:p>
+    <w:p>
+      <w:pPr>
+        <w:spacing w:after="0" w:line="240" w:lineRule="auto"/>
+        <w:jc w:val="both"/>
+        <w:rPr>
+          <w:rFonts w:cstheme="minorHAnsi"/>
+          <w:noProof/>
+        </w:rPr>
+      </w:pPr>
+    </w:p>
+    <w:p>
+      <w:pPr>
+        <w:spacing w:after="0" w:line="240" w:lineRule="auto"/>
+        <w:jc w:val="both"/>
+        <w:rPr>
+          <w:rFonts w:cstheme="minorHAnsi"/>
+          <w:noProof/>
+        </w:rPr>
+      </w:pPr>
+    </w:p>
+    <w:p>
+      <w:pPr>
+        <w:spacing w:after="0" w:line="240" w:lineRule="auto"/>
+        <w:jc w:val="both"/>
+        <w:rPr>
+          <w:rFonts w:cstheme="minorHAnsi"/>
+          <w:noProof/>
+        </w:rPr>
+      </w:pPr>
+    </w:p>
+    <w:p>
+      <w:pPr>
+        <w:spacing w:after="0" w:line="240" w:lineRule="auto"/>
+        <w:jc w:val="both"/>
+        <w:rPr>
+          <w:rFonts w:cstheme="minorHAnsi"/>
+          <w:noProof/>
+        </w:rPr>
+      </w:pPr>
+    </w:p>
+    <w:p>
+      <w:pPr>
+        <w:spacing w:after="0" w:line="240" w:lineRule="auto"/>
+        <w:jc w:val="both"/>
+        <w:rPr>
+          <w:rFonts w:cstheme="minorHAnsi"/>
+          <w:noProof/>
+        </w:rPr>
+      </w:pPr>
+    </w:p>
+    <w:p>
+      <w:pPr>
+        <w:spacing w:after="0" w:line="240" w:lineRule="auto"/>
+        <w:jc w:val="both"/>
+        <w:rPr>
+          <w:rFonts w:cstheme="minorHAnsi"/>
+          <w:noProof/>
+        </w:rPr>
+      </w:pPr>
+    </w:p>
+    <w:p>
+      <w:pPr>
+        <w:spacing w:after="0" w:line="240" w:lineRule="auto"/>
+        <w:jc w:val="center"/>
+        <w:rPr>
+          <w:rFonts w:cstheme="minorHAnsi"/>
+          <w:noProof/>
+          <w:sz w:val="56"/>
+          <w:szCs w:val="56"/>
+        </w:rPr>
+      </w:pPr>
+      <w:r>
+        <w:rPr>
+          <w:rFonts w:cstheme="minorHAnsi"/>
+          <w:noProof/>
+          <w:sz w:val="56"/>
+          <w:szCs w:val="56"/>
+        </w:rPr>
+        <w:t>END</w:t>
+      </w:r>
     </w:p>
     <w:p>
       <w:pPr>
@@ -11796,6 +12815,273 @@
 <file path=word/numbering.xml><?xml version="1.0" encoding="utf-8"?>
 <w:numbering xmlns:wpc="http://schemas.microsoft.com/office/word/2010/wordprocessingCanvas" xmlns:cx="http://schemas.microsoft.com/office/drawing/2014/chartex" xmlns:cx1="http://schemas.microsoft.com/office/drawing/2015/9/8/chartex" xmlns:cx2="http://schemas.microsoft.com/office/drawing/2015/10/21/chartex" xmlns:cx3="http://schemas.microsoft.com/office/drawing/2016/5/9/chartex" xmlns:cx4="http://schemas.microsoft.com/office/drawing/2016/5/10/chartex" xmlns:cx5="http://schemas.microsoft.com/office/drawing/2016/5/11/chartex" xmlns:cx6="http://schemas.microsoft.com/office/drawing/2016/5/12/chartex" xmlns:cx7="http://schemas.microsoft.com/office/drawing/2016/5/13/chartex" xmlns:cx8="http://schemas.microsoft.com/office/drawing/2016/5/14/chartex" xmlns:mc="http://schemas.openxmlformats.org/markup-compatibility/2006" xmlns:aink="http://schemas.microsoft.com/office/drawing/2016/ink" xmlns:am3d="http://schemas.microsoft.com/office/drawing/2017/model3d" xmlns:o="urn:schemas-microsoft-com:office:office" xmlns:oel="http://schemas.microsoft.com/office/2019/extlst" xmlns:r="http://schemas.openxmlformats.org/officeDocument/2006/relationships" xmlns:m="http://schemas.openxmlformats.org/officeDocument/2006/math" xmlns:v="urn:schemas-microsoft-com:vml" xmlns:wp14="http://schemas.microsoft.com/office/word/2010/wordprocessingDrawing" xmlns:wp="http://schemas.openxmlformats.org/drawingml/2006/wordprocessingDrawing" xmlns:w10="urn:schemas-microsoft-com:office:word" xmlns:w="http://schemas.openxmlformats.org/wordprocessingml/2006/main" xmlns:w14="http://schemas.microsoft.com/office/word/2010/wordml" xmlns:w15="http://schemas.microsoft.com/office/word/2012/wordml" xmlns:w16cex="http://schemas.microsoft.com/office/word/2018/wordml/cex" xmlns:w16cid="http://schemas.microsoft.com/office/word/2016/wordml/cid" xmlns:w16="http://schemas.microsoft.com/office/word/2018/wordml" xmlns:w16sdtdh="http://schemas.microsoft.com/office/word/2020/wordml/sdtdatahash" xmlns:w16se="http://schemas.microsoft.com/office/word/2015/wordml/symex" xmlns:wpg="http://schemas.microsoft.com/office/word/2010/wordprocessingGroup" xmlns:wpi="http://schemas.microsoft.com/office/word/2010/wordprocessingInk" xmlns:wne="http://schemas.microsoft.com/office/word/2006/wordml" xmlns:wps="http://schemas.microsoft.com/office/word/2010/wordprocessingShape" mc:Ignorable="w14 w15 w16se w16cid w16 w16cex w16sdtdh wp14">
   <w:abstractNum w:abstractNumId="0" w15:restartNumberingAfterBreak="0">
+    <w:nsid w:val="04527BA9"/>
+    <w:multiLevelType w:val="hybridMultilevel"/>
+    <w:tmpl w:val="C80C1F4C"/>
+    <w:lvl w:ilvl="0" w:tplc="273ED264">
+      <w:start w:val="1"/>
+      <w:numFmt w:val="upperLetter"/>
+      <w:lvlText w:val="%1.)"/>
+      <w:lvlJc w:val="left"/>
+      <w:pPr>
+        <w:ind w:left="1080" w:hanging="360"/>
+      </w:pPr>
+      <w:rPr>
+        <w:rFonts w:hint="default"/>
+      </w:rPr>
+    </w:lvl>
+    <w:lvl w:ilvl="1" w:tplc="10090019" w:tentative="1">
+      <w:start w:val="1"/>
+      <w:numFmt w:val="lowerLetter"/>
+      <w:lvlText w:val="%2."/>
+      <w:lvlJc w:val="left"/>
+      <w:pPr>
+        <w:ind w:left="1800" w:hanging="360"/>
+      </w:pPr>
+    </w:lvl>
+    <w:lvl w:ilvl="2" w:tplc="1009001B" w:tentative="1">
+      <w:start w:val="1"/>
+      <w:numFmt w:val="lowerRoman"/>
+      <w:lvlText w:val="%3."/>
+      <w:lvlJc w:val="right"/>
+      <w:pPr>
+        <w:ind w:left="2520" w:hanging="180"/>
+      </w:pPr>
+    </w:lvl>
+    <w:lvl w:ilvl="3" w:tplc="1009000F" w:tentative="1">
+      <w:start w:val="1"/>
+      <w:numFmt w:val="decimal"/>
+      <w:lvlText w:val="%4."/>
+      <w:lvlJc w:val="left"/>
+      <w:pPr>
+        <w:ind w:left="3240" w:hanging="360"/>
+      </w:pPr>
+    </w:lvl>
+    <w:lvl w:ilvl="4" w:tplc="10090019" w:tentative="1">
+      <w:start w:val="1"/>
+      <w:numFmt w:val="lowerLetter"/>
+      <w:lvlText w:val="%5."/>
+      <w:lvlJc w:val="left"/>
+      <w:pPr>
+        <w:ind w:left="3960" w:hanging="360"/>
+      </w:pPr>
+    </w:lvl>
+    <w:lvl w:ilvl="5" w:tplc="1009001B" w:tentative="1">
+      <w:start w:val="1"/>
+      <w:numFmt w:val="lowerRoman"/>
+      <w:lvlText w:val="%6."/>
+      <w:lvlJc w:val="right"/>
+      <w:pPr>
+        <w:ind w:left="4680" w:hanging="180"/>
+      </w:pPr>
+    </w:lvl>
+    <w:lvl w:ilvl="6" w:tplc="1009000F" w:tentative="1">
+      <w:start w:val="1"/>
+      <w:numFmt w:val="decimal"/>
+      <w:lvlText w:val="%7."/>
+      <w:lvlJc w:val="left"/>
+      <w:pPr>
+        <w:ind w:left="5400" w:hanging="360"/>
+      </w:pPr>
+    </w:lvl>
+    <w:lvl w:ilvl="7" w:tplc="10090019" w:tentative="1">
+      <w:start w:val="1"/>
+      <w:numFmt w:val="lowerLetter"/>
+      <w:lvlText w:val="%8."/>
+      <w:lvlJc w:val="left"/>
+      <w:pPr>
+        <w:ind w:left="6120" w:hanging="360"/>
+      </w:pPr>
+    </w:lvl>
+    <w:lvl w:ilvl="8" w:tplc="1009001B" w:tentative="1">
+      <w:start w:val="1"/>
+      <w:numFmt w:val="lowerRoman"/>
+      <w:lvlText w:val="%9."/>
+      <w:lvlJc w:val="right"/>
+      <w:pPr>
+        <w:ind w:left="6840" w:hanging="180"/>
+      </w:pPr>
+    </w:lvl>
+  </w:abstractNum>
+  <w:abstractNum w:abstractNumId="1" w15:restartNumberingAfterBreak="0">
+    <w:nsid w:val="11FC11AB"/>
+    <w:multiLevelType w:val="hybridMultilevel"/>
+    <w:tmpl w:val="5CDE1688"/>
+    <w:lvl w:ilvl="0" w:tplc="B7BC45F6">
+      <w:start w:val="1"/>
+      <w:numFmt w:val="upperLetter"/>
+      <w:lvlText w:val="%1.)"/>
+      <w:lvlJc w:val="left"/>
+      <w:pPr>
+        <w:ind w:left="1080" w:hanging="360"/>
+      </w:pPr>
+      <w:rPr>
+        <w:rFonts w:hint="default"/>
+      </w:rPr>
+    </w:lvl>
+    <w:lvl w:ilvl="1" w:tplc="10090019" w:tentative="1">
+      <w:start w:val="1"/>
+      <w:numFmt w:val="lowerLetter"/>
+      <w:lvlText w:val="%2."/>
+      <w:lvlJc w:val="left"/>
+      <w:pPr>
+        <w:ind w:left="1800" w:hanging="360"/>
+      </w:pPr>
+    </w:lvl>
+    <w:lvl w:ilvl="2" w:tplc="1009001B" w:tentative="1">
+      <w:start w:val="1"/>
+      <w:numFmt w:val="lowerRoman"/>
+      <w:lvlText w:val="%3."/>
+      <w:lvlJc w:val="right"/>
+      <w:pPr>
+        <w:ind w:left="2520" w:hanging="180"/>
+      </w:pPr>
+    </w:lvl>
+    <w:lvl w:ilvl="3" w:tplc="1009000F" w:tentative="1">
+      <w:start w:val="1"/>
+      <w:numFmt w:val="decimal"/>
+      <w:lvlText w:val="%4."/>
+      <w:lvlJc w:val="left"/>
+      <w:pPr>
+        <w:ind w:left="3240" w:hanging="360"/>
+      </w:pPr>
+    </w:lvl>
+    <w:lvl w:ilvl="4" w:tplc="10090019" w:tentative="1">
+      <w:start w:val="1"/>
+      <w:numFmt w:val="lowerLetter"/>
+      <w:lvlText w:val="%5."/>
+      <w:lvlJc w:val="left"/>
+      <w:pPr>
+        <w:ind w:left="3960" w:hanging="360"/>
+      </w:pPr>
+    </w:lvl>
+    <w:lvl w:ilvl="5" w:tplc="1009001B" w:tentative="1">
+      <w:start w:val="1"/>
+      <w:numFmt w:val="lowerRoman"/>
+      <w:lvlText w:val="%6."/>
+      <w:lvlJc w:val="right"/>
+      <w:pPr>
+        <w:ind w:left="4680" w:hanging="180"/>
+      </w:pPr>
+    </w:lvl>
+    <w:lvl w:ilvl="6" w:tplc="1009000F" w:tentative="1">
+      <w:start w:val="1"/>
+      <w:numFmt w:val="decimal"/>
+      <w:lvlText w:val="%7."/>
+      <w:lvlJc w:val="left"/>
+      <w:pPr>
+        <w:ind w:left="5400" w:hanging="360"/>
+      </w:pPr>
+    </w:lvl>
+    <w:lvl w:ilvl="7" w:tplc="10090019" w:tentative="1">
+      <w:start w:val="1"/>
+      <w:numFmt w:val="lowerLetter"/>
+      <w:lvlText w:val="%8."/>
+      <w:lvlJc w:val="left"/>
+      <w:pPr>
+        <w:ind w:left="6120" w:hanging="360"/>
+      </w:pPr>
+    </w:lvl>
+    <w:lvl w:ilvl="8" w:tplc="1009001B" w:tentative="1">
+      <w:start w:val="1"/>
+      <w:numFmt w:val="lowerRoman"/>
+      <w:lvlText w:val="%9."/>
+      <w:lvlJc w:val="right"/>
+      <w:pPr>
+        <w:ind w:left="6840" w:hanging="180"/>
+      </w:pPr>
+    </w:lvl>
+  </w:abstractNum>
+  <w:abstractNum w:abstractNumId="2" w15:restartNumberingAfterBreak="0">
+    <w:nsid w:val="133B6EFD"/>
+    <w:multiLevelType w:val="hybridMultilevel"/>
+    <w:tmpl w:val="41C464D8"/>
+    <w:lvl w:ilvl="0" w:tplc="F3EEA804">
+      <w:start w:val="1"/>
+      <w:numFmt w:val="upperLetter"/>
+      <w:lvlText w:val="%1.)"/>
+      <w:lvlJc w:val="left"/>
+      <w:pPr>
+        <w:ind w:left="1080" w:hanging="360"/>
+      </w:pPr>
+      <w:rPr>
+        <w:rFonts w:hint="default"/>
+      </w:rPr>
+    </w:lvl>
+    <w:lvl w:ilvl="1" w:tplc="10090019" w:tentative="1">
+      <w:start w:val="1"/>
+      <w:numFmt w:val="lowerLetter"/>
+      <w:lvlText w:val="%2."/>
+      <w:lvlJc w:val="left"/>
+      <w:pPr>
+        <w:ind w:left="1800" w:hanging="360"/>
+      </w:pPr>
+    </w:lvl>
+    <w:lvl w:ilvl="2" w:tplc="1009001B" w:tentative="1">
+      <w:start w:val="1"/>
+      <w:numFmt w:val="lowerRoman"/>
+      <w:lvlText w:val="%3."/>
+      <w:lvlJc w:val="right"/>
+      <w:pPr>
+        <w:ind w:left="2520" w:hanging="180"/>
+      </w:pPr>
+    </w:lvl>
+    <w:lvl w:ilvl="3" w:tplc="1009000F" w:tentative="1">
+      <w:start w:val="1"/>
+      <w:numFmt w:val="decimal"/>
+      <w:lvlText w:val="%4."/>
+      <w:lvlJc w:val="left"/>
+      <w:pPr>
+        <w:ind w:left="3240" w:hanging="360"/>
+      </w:pPr>
+    </w:lvl>
+    <w:lvl w:ilvl="4" w:tplc="10090019" w:tentative="1">
+      <w:start w:val="1"/>
+      <w:numFmt w:val="lowerLetter"/>
+      <w:lvlText w:val="%5."/>
+      <w:lvlJc w:val="left"/>
+      <w:pPr>
+        <w:ind w:left="3960" w:hanging="360"/>
+      </w:pPr>
+    </w:lvl>
+    <w:lvl w:ilvl="5" w:tplc="1009001B" w:tentative="1">
+      <w:start w:val="1"/>
+      <w:numFmt w:val="lowerRoman"/>
+      <w:lvlText w:val="%6."/>
+      <w:lvlJc w:val="right"/>
+      <w:pPr>
+        <w:ind w:left="4680" w:hanging="180"/>
+      </w:pPr>
+    </w:lvl>
+    <w:lvl w:ilvl="6" w:tplc="1009000F" w:tentative="1">
+      <w:start w:val="1"/>
+      <w:numFmt w:val="decimal"/>
+      <w:lvlText w:val="%7."/>
+      <w:lvlJc w:val="left"/>
+      <w:pPr>
+        <w:ind w:left="5400" w:hanging="360"/>
+      </w:pPr>
+    </w:lvl>
+    <w:lvl w:ilvl="7" w:tplc="10090019" w:tentative="1">
+      <w:start w:val="1"/>
+      <w:numFmt w:val="lowerLetter"/>
+      <w:lvlText w:val="%8."/>
+      <w:lvlJc w:val="left"/>
+      <w:pPr>
+        <w:ind w:left="6120" w:hanging="360"/>
+      </w:pPr>
+    </w:lvl>
+    <w:lvl w:ilvl="8" w:tplc="1009001B" w:tentative="1">
+      <w:start w:val="1"/>
+      <w:numFmt w:val="lowerRoman"/>
+      <w:lvlText w:val="%9."/>
+      <w:lvlJc w:val="right"/>
+      <w:pPr>
+        <w:ind w:left="6840" w:hanging="180"/>
+      </w:pPr>
+    </w:lvl>
+  </w:abstractNum>
+  <w:abstractNum w:abstractNumId="3" w15:restartNumberingAfterBreak="0">
     <w:nsid w:val="26037987"/>
     <w:multiLevelType w:val="hybridMultilevel"/>
     <w:tmpl w:val="E0D4CFCA"/>
@@ -11894,7 +13180,274 @@
       </w:pPr>
     </w:lvl>
   </w:abstractNum>
-  <w:abstractNum w:abstractNumId="1" w15:restartNumberingAfterBreak="0">
+  <w:abstractNum w:abstractNumId="4" w15:restartNumberingAfterBreak="0">
+    <w:nsid w:val="2633238D"/>
+    <w:multiLevelType w:val="hybridMultilevel"/>
+    <w:tmpl w:val="F9EEABBC"/>
+    <w:lvl w:ilvl="0" w:tplc="0B004650">
+      <w:start w:val="1"/>
+      <w:numFmt w:val="upperLetter"/>
+      <w:lvlText w:val="%1.)"/>
+      <w:lvlJc w:val="left"/>
+      <w:pPr>
+        <w:ind w:left="1080" w:hanging="360"/>
+      </w:pPr>
+      <w:rPr>
+        <w:rFonts w:hint="default"/>
+      </w:rPr>
+    </w:lvl>
+    <w:lvl w:ilvl="1" w:tplc="10090019" w:tentative="1">
+      <w:start w:val="1"/>
+      <w:numFmt w:val="lowerLetter"/>
+      <w:lvlText w:val="%2."/>
+      <w:lvlJc w:val="left"/>
+      <w:pPr>
+        <w:ind w:left="1800" w:hanging="360"/>
+      </w:pPr>
+    </w:lvl>
+    <w:lvl w:ilvl="2" w:tplc="1009001B" w:tentative="1">
+      <w:start w:val="1"/>
+      <w:numFmt w:val="lowerRoman"/>
+      <w:lvlText w:val="%3."/>
+      <w:lvlJc w:val="right"/>
+      <w:pPr>
+        <w:ind w:left="2520" w:hanging="180"/>
+      </w:pPr>
+    </w:lvl>
+    <w:lvl w:ilvl="3" w:tplc="1009000F" w:tentative="1">
+      <w:start w:val="1"/>
+      <w:numFmt w:val="decimal"/>
+      <w:lvlText w:val="%4."/>
+      <w:lvlJc w:val="left"/>
+      <w:pPr>
+        <w:ind w:left="3240" w:hanging="360"/>
+      </w:pPr>
+    </w:lvl>
+    <w:lvl w:ilvl="4" w:tplc="10090019" w:tentative="1">
+      <w:start w:val="1"/>
+      <w:numFmt w:val="lowerLetter"/>
+      <w:lvlText w:val="%5."/>
+      <w:lvlJc w:val="left"/>
+      <w:pPr>
+        <w:ind w:left="3960" w:hanging="360"/>
+      </w:pPr>
+    </w:lvl>
+    <w:lvl w:ilvl="5" w:tplc="1009001B" w:tentative="1">
+      <w:start w:val="1"/>
+      <w:numFmt w:val="lowerRoman"/>
+      <w:lvlText w:val="%6."/>
+      <w:lvlJc w:val="right"/>
+      <w:pPr>
+        <w:ind w:left="4680" w:hanging="180"/>
+      </w:pPr>
+    </w:lvl>
+    <w:lvl w:ilvl="6" w:tplc="1009000F" w:tentative="1">
+      <w:start w:val="1"/>
+      <w:numFmt w:val="decimal"/>
+      <w:lvlText w:val="%7."/>
+      <w:lvlJc w:val="left"/>
+      <w:pPr>
+        <w:ind w:left="5400" w:hanging="360"/>
+      </w:pPr>
+    </w:lvl>
+    <w:lvl w:ilvl="7" w:tplc="10090019" w:tentative="1">
+      <w:start w:val="1"/>
+      <w:numFmt w:val="lowerLetter"/>
+      <w:lvlText w:val="%8."/>
+      <w:lvlJc w:val="left"/>
+      <w:pPr>
+        <w:ind w:left="6120" w:hanging="360"/>
+      </w:pPr>
+    </w:lvl>
+    <w:lvl w:ilvl="8" w:tplc="1009001B" w:tentative="1">
+      <w:start w:val="1"/>
+      <w:numFmt w:val="lowerRoman"/>
+      <w:lvlText w:val="%9."/>
+      <w:lvlJc w:val="right"/>
+      <w:pPr>
+        <w:ind w:left="6840" w:hanging="180"/>
+      </w:pPr>
+    </w:lvl>
+  </w:abstractNum>
+  <w:abstractNum w:abstractNumId="5" w15:restartNumberingAfterBreak="0">
+    <w:nsid w:val="2AAC3CFF"/>
+    <w:multiLevelType w:val="hybridMultilevel"/>
+    <w:tmpl w:val="F84C0EAA"/>
+    <w:lvl w:ilvl="0" w:tplc="448871D2">
+      <w:start w:val="1"/>
+      <w:numFmt w:val="upperLetter"/>
+      <w:lvlText w:val="%1.)"/>
+      <w:lvlJc w:val="left"/>
+      <w:pPr>
+        <w:ind w:left="1080" w:hanging="360"/>
+      </w:pPr>
+      <w:rPr>
+        <w:rFonts w:hint="default"/>
+      </w:rPr>
+    </w:lvl>
+    <w:lvl w:ilvl="1" w:tplc="10090019" w:tentative="1">
+      <w:start w:val="1"/>
+      <w:numFmt w:val="lowerLetter"/>
+      <w:lvlText w:val="%2."/>
+      <w:lvlJc w:val="left"/>
+      <w:pPr>
+        <w:ind w:left="1800" w:hanging="360"/>
+      </w:pPr>
+    </w:lvl>
+    <w:lvl w:ilvl="2" w:tplc="1009001B" w:tentative="1">
+      <w:start w:val="1"/>
+      <w:numFmt w:val="lowerRoman"/>
+      <w:lvlText w:val="%3."/>
+      <w:lvlJc w:val="right"/>
+      <w:pPr>
+        <w:ind w:left="2520" w:hanging="180"/>
+      </w:pPr>
+    </w:lvl>
+    <w:lvl w:ilvl="3" w:tplc="1009000F" w:tentative="1">
+      <w:start w:val="1"/>
+      <w:numFmt w:val="decimal"/>
+      <w:lvlText w:val="%4."/>
+      <w:lvlJc w:val="left"/>
+      <w:pPr>
+        <w:ind w:left="3240" w:hanging="360"/>
+      </w:pPr>
+    </w:lvl>
+    <w:lvl w:ilvl="4" w:tplc="10090019" w:tentative="1">
+      <w:start w:val="1"/>
+      <w:numFmt w:val="lowerLetter"/>
+      <w:lvlText w:val="%5."/>
+      <w:lvlJc w:val="left"/>
+      <w:pPr>
+        <w:ind w:left="3960" w:hanging="360"/>
+      </w:pPr>
+    </w:lvl>
+    <w:lvl w:ilvl="5" w:tplc="1009001B" w:tentative="1">
+      <w:start w:val="1"/>
+      <w:numFmt w:val="lowerRoman"/>
+      <w:lvlText w:val="%6."/>
+      <w:lvlJc w:val="right"/>
+      <w:pPr>
+        <w:ind w:left="4680" w:hanging="180"/>
+      </w:pPr>
+    </w:lvl>
+    <w:lvl w:ilvl="6" w:tplc="1009000F" w:tentative="1">
+      <w:start w:val="1"/>
+      <w:numFmt w:val="decimal"/>
+      <w:lvlText w:val="%7."/>
+      <w:lvlJc w:val="left"/>
+      <w:pPr>
+        <w:ind w:left="5400" w:hanging="360"/>
+      </w:pPr>
+    </w:lvl>
+    <w:lvl w:ilvl="7" w:tplc="10090019" w:tentative="1">
+      <w:start w:val="1"/>
+      <w:numFmt w:val="lowerLetter"/>
+      <w:lvlText w:val="%8."/>
+      <w:lvlJc w:val="left"/>
+      <w:pPr>
+        <w:ind w:left="6120" w:hanging="360"/>
+      </w:pPr>
+    </w:lvl>
+    <w:lvl w:ilvl="8" w:tplc="1009001B" w:tentative="1">
+      <w:start w:val="1"/>
+      <w:numFmt w:val="lowerRoman"/>
+      <w:lvlText w:val="%9."/>
+      <w:lvlJc w:val="right"/>
+      <w:pPr>
+        <w:ind w:left="6840" w:hanging="180"/>
+      </w:pPr>
+    </w:lvl>
+  </w:abstractNum>
+  <w:abstractNum w:abstractNumId="6" w15:restartNumberingAfterBreak="0">
+    <w:nsid w:val="2B5C31EE"/>
+    <w:multiLevelType w:val="hybridMultilevel"/>
+    <w:tmpl w:val="48380D50"/>
+    <w:lvl w:ilvl="0" w:tplc="3B78BCFA">
+      <w:start w:val="1"/>
+      <w:numFmt w:val="upperLetter"/>
+      <w:lvlText w:val="%1.)"/>
+      <w:lvlJc w:val="left"/>
+      <w:pPr>
+        <w:ind w:left="1080" w:hanging="360"/>
+      </w:pPr>
+      <w:rPr>
+        <w:rFonts w:hint="default"/>
+      </w:rPr>
+    </w:lvl>
+    <w:lvl w:ilvl="1" w:tplc="10090019" w:tentative="1">
+      <w:start w:val="1"/>
+      <w:numFmt w:val="lowerLetter"/>
+      <w:lvlText w:val="%2."/>
+      <w:lvlJc w:val="left"/>
+      <w:pPr>
+        <w:ind w:left="1800" w:hanging="360"/>
+      </w:pPr>
+    </w:lvl>
+    <w:lvl w:ilvl="2" w:tplc="1009001B" w:tentative="1">
+      <w:start w:val="1"/>
+      <w:numFmt w:val="lowerRoman"/>
+      <w:lvlText w:val="%3."/>
+      <w:lvlJc w:val="right"/>
+      <w:pPr>
+        <w:ind w:left="2520" w:hanging="180"/>
+      </w:pPr>
+    </w:lvl>
+    <w:lvl w:ilvl="3" w:tplc="1009000F" w:tentative="1">
+      <w:start w:val="1"/>
+      <w:numFmt w:val="decimal"/>
+      <w:lvlText w:val="%4."/>
+      <w:lvlJc w:val="left"/>
+      <w:pPr>
+        <w:ind w:left="3240" w:hanging="360"/>
+      </w:pPr>
+    </w:lvl>
+    <w:lvl w:ilvl="4" w:tplc="10090019" w:tentative="1">
+      <w:start w:val="1"/>
+      <w:numFmt w:val="lowerLetter"/>
+      <w:lvlText w:val="%5."/>
+      <w:lvlJc w:val="left"/>
+      <w:pPr>
+        <w:ind w:left="3960" w:hanging="360"/>
+      </w:pPr>
+    </w:lvl>
+    <w:lvl w:ilvl="5" w:tplc="1009001B" w:tentative="1">
+      <w:start w:val="1"/>
+      <w:numFmt w:val="lowerRoman"/>
+      <w:lvlText w:val="%6."/>
+      <w:lvlJc w:val="right"/>
+      <w:pPr>
+        <w:ind w:left="4680" w:hanging="180"/>
+      </w:pPr>
+    </w:lvl>
+    <w:lvl w:ilvl="6" w:tplc="1009000F" w:tentative="1">
+      <w:start w:val="1"/>
+      <w:numFmt w:val="decimal"/>
+      <w:lvlText w:val="%7."/>
+      <w:lvlJc w:val="left"/>
+      <w:pPr>
+        <w:ind w:left="5400" w:hanging="360"/>
+      </w:pPr>
+    </w:lvl>
+    <w:lvl w:ilvl="7" w:tplc="10090019" w:tentative="1">
+      <w:start w:val="1"/>
+      <w:numFmt w:val="lowerLetter"/>
+      <w:lvlText w:val="%8."/>
+      <w:lvlJc w:val="left"/>
+      <w:pPr>
+        <w:ind w:left="6120" w:hanging="360"/>
+      </w:pPr>
+    </w:lvl>
+    <w:lvl w:ilvl="8" w:tplc="1009001B" w:tentative="1">
+      <w:start w:val="1"/>
+      <w:numFmt w:val="lowerRoman"/>
+      <w:lvlText w:val="%9."/>
+      <w:lvlJc w:val="right"/>
+      <w:pPr>
+        <w:ind w:left="6840" w:hanging="180"/>
+      </w:pPr>
+    </w:lvl>
+  </w:abstractNum>
+  <w:abstractNum w:abstractNumId="7" w15:restartNumberingAfterBreak="0">
     <w:nsid w:val="2D0128FE"/>
     <w:multiLevelType w:val="hybridMultilevel"/>
     <w:tmpl w:val="C7800768"/>
@@ -12007,7 +13560,7 @@
       </w:rPr>
     </w:lvl>
   </w:abstractNum>
-  <w:abstractNum w:abstractNumId="2" w15:restartNumberingAfterBreak="0">
+  <w:abstractNum w:abstractNumId="8" w15:restartNumberingAfterBreak="0">
     <w:nsid w:val="2E3F59E7"/>
     <w:multiLevelType w:val="hybridMultilevel"/>
     <w:tmpl w:val="1ED2DA44"/>
@@ -12096,7 +13649,96 @@
       </w:pPr>
     </w:lvl>
   </w:abstractNum>
-  <w:abstractNum w:abstractNumId="3" w15:restartNumberingAfterBreak="0">
+  <w:abstractNum w:abstractNumId="9" w15:restartNumberingAfterBreak="0">
+    <w:nsid w:val="32411915"/>
+    <w:multiLevelType w:val="hybridMultilevel"/>
+    <w:tmpl w:val="D7707488"/>
+    <w:lvl w:ilvl="0" w:tplc="75665524">
+      <w:start w:val="1"/>
+      <w:numFmt w:val="upperLetter"/>
+      <w:lvlText w:val="%1.)"/>
+      <w:lvlJc w:val="left"/>
+      <w:pPr>
+        <w:ind w:left="1080" w:hanging="360"/>
+      </w:pPr>
+      <w:rPr>
+        <w:rFonts w:hint="default"/>
+      </w:rPr>
+    </w:lvl>
+    <w:lvl w:ilvl="1" w:tplc="10090019" w:tentative="1">
+      <w:start w:val="1"/>
+      <w:numFmt w:val="lowerLetter"/>
+      <w:lvlText w:val="%2."/>
+      <w:lvlJc w:val="left"/>
+      <w:pPr>
+        <w:ind w:left="1800" w:hanging="360"/>
+      </w:pPr>
+    </w:lvl>
+    <w:lvl w:ilvl="2" w:tplc="1009001B" w:tentative="1">
+      <w:start w:val="1"/>
+      <w:numFmt w:val="lowerRoman"/>
+      <w:lvlText w:val="%3."/>
+      <w:lvlJc w:val="right"/>
+      <w:pPr>
+        <w:ind w:left="2520" w:hanging="180"/>
+      </w:pPr>
+    </w:lvl>
+    <w:lvl w:ilvl="3" w:tplc="1009000F" w:tentative="1">
+      <w:start w:val="1"/>
+      <w:numFmt w:val="decimal"/>
+      <w:lvlText w:val="%4."/>
+      <w:lvlJc w:val="left"/>
+      <w:pPr>
+        <w:ind w:left="3240" w:hanging="360"/>
+      </w:pPr>
+    </w:lvl>
+    <w:lvl w:ilvl="4" w:tplc="10090019" w:tentative="1">
+      <w:start w:val="1"/>
+      <w:numFmt w:val="lowerLetter"/>
+      <w:lvlText w:val="%5."/>
+      <w:lvlJc w:val="left"/>
+      <w:pPr>
+        <w:ind w:left="3960" w:hanging="360"/>
+      </w:pPr>
+    </w:lvl>
+    <w:lvl w:ilvl="5" w:tplc="1009001B" w:tentative="1">
+      <w:start w:val="1"/>
+      <w:numFmt w:val="lowerRoman"/>
+      <w:lvlText w:val="%6."/>
+      <w:lvlJc w:val="right"/>
+      <w:pPr>
+        <w:ind w:left="4680" w:hanging="180"/>
+      </w:pPr>
+    </w:lvl>
+    <w:lvl w:ilvl="6" w:tplc="1009000F" w:tentative="1">
+      <w:start w:val="1"/>
+      <w:numFmt w:val="decimal"/>
+      <w:lvlText w:val="%7."/>
+      <w:lvlJc w:val="left"/>
+      <w:pPr>
+        <w:ind w:left="5400" w:hanging="360"/>
+      </w:pPr>
+    </w:lvl>
+    <w:lvl w:ilvl="7" w:tplc="10090019" w:tentative="1">
+      <w:start w:val="1"/>
+      <w:numFmt w:val="lowerLetter"/>
+      <w:lvlText w:val="%8."/>
+      <w:lvlJc w:val="left"/>
+      <w:pPr>
+        <w:ind w:left="6120" w:hanging="360"/>
+      </w:pPr>
+    </w:lvl>
+    <w:lvl w:ilvl="8" w:tplc="1009001B" w:tentative="1">
+      <w:start w:val="1"/>
+      <w:numFmt w:val="lowerRoman"/>
+      <w:lvlText w:val="%9."/>
+      <w:lvlJc w:val="right"/>
+      <w:pPr>
+        <w:ind w:left="6840" w:hanging="180"/>
+      </w:pPr>
+    </w:lvl>
+  </w:abstractNum>
+  <w:abstractNum w:abstractNumId="10" w15:restartNumberingAfterBreak="0">
     <w:nsid w:val="337C5976"/>
     <w:multiLevelType w:val="hybridMultilevel"/>
     <w:tmpl w:val="F648BEC2"/>
@@ -12185,7 +13827,7 @@
       </w:pPr>
     </w:lvl>
   </w:abstractNum>
-  <w:abstractNum w:abstractNumId="4" w15:restartNumberingAfterBreak="0">
+  <w:abstractNum w:abstractNumId="11" w15:restartNumberingAfterBreak="0">
     <w:nsid w:val="379E61F0"/>
     <w:multiLevelType w:val="hybridMultilevel"/>
     <w:tmpl w:val="18084636"/>
@@ -12328,7 +13970,7 @@
       </w:rPr>
     </w:lvl>
   </w:abstractNum>
-  <w:abstractNum w:abstractNumId="5" w15:restartNumberingAfterBreak="0">
+  <w:abstractNum w:abstractNumId="12" w15:restartNumberingAfterBreak="0">
     <w:nsid w:val="3CA6646F"/>
     <w:multiLevelType w:val="hybridMultilevel"/>
     <w:tmpl w:val="8F4AA878"/>
@@ -12441,7 +14083,7 @@
       </w:rPr>
     </w:lvl>
   </w:abstractNum>
-  <w:abstractNum w:abstractNumId="6" w15:restartNumberingAfterBreak="0">
+  <w:abstractNum w:abstractNumId="13" w15:restartNumberingAfterBreak="0">
     <w:nsid w:val="415B0FB6"/>
     <w:multiLevelType w:val="hybridMultilevel"/>
     <w:tmpl w:val="F67EEDE6"/>
@@ -12530,7 +14172,185 @@
       </w:pPr>
     </w:lvl>
   </w:abstractNum>
-  <w:abstractNum w:abstractNumId="7" w15:restartNumberingAfterBreak="0">
+  <w:abstractNum w:abstractNumId="14" w15:restartNumberingAfterBreak="0">
+    <w:nsid w:val="46572D6C"/>
+    <w:multiLevelType w:val="hybridMultilevel"/>
+    <w:tmpl w:val="CD06104A"/>
+    <w:lvl w:ilvl="0" w:tplc="401A72B4">
+      <w:start w:val="1"/>
+      <w:numFmt w:val="upperLetter"/>
+      <w:lvlText w:val="%1.)"/>
+      <w:lvlJc w:val="left"/>
+      <w:pPr>
+        <w:ind w:left="1080" w:hanging="360"/>
+      </w:pPr>
+      <w:rPr>
+        <w:rFonts w:hint="default"/>
+      </w:rPr>
+    </w:lvl>
+    <w:lvl w:ilvl="1" w:tplc="10090019" w:tentative="1">
+      <w:start w:val="1"/>
+      <w:numFmt w:val="lowerLetter"/>
+      <w:lvlText w:val="%2."/>
+      <w:lvlJc w:val="left"/>
+      <w:pPr>
+        <w:ind w:left="1800" w:hanging="360"/>
+      </w:pPr>
+    </w:lvl>
+    <w:lvl w:ilvl="2" w:tplc="1009001B" w:tentative="1">
+      <w:start w:val="1"/>
+      <w:numFmt w:val="lowerRoman"/>
+      <w:lvlText w:val="%3."/>
+      <w:lvlJc w:val="right"/>
+      <w:pPr>
+        <w:ind w:left="2520" w:hanging="180"/>
+      </w:pPr>
+    </w:lvl>
+    <w:lvl w:ilvl="3" w:tplc="1009000F" w:tentative="1">
+      <w:start w:val="1"/>
+      <w:numFmt w:val="decimal"/>
+      <w:lvlText w:val="%4."/>
+      <w:lvlJc w:val="left"/>
+      <w:pPr>
+        <w:ind w:left="3240" w:hanging="360"/>
+      </w:pPr>
+    </w:lvl>
+    <w:lvl w:ilvl="4" w:tplc="10090019" w:tentative="1">
+      <w:start w:val="1"/>
+      <w:numFmt w:val="lowerLetter"/>
+      <w:lvlText w:val="%5."/>
+      <w:lvlJc w:val="left"/>
+      <w:pPr>
+        <w:ind w:left="3960" w:hanging="360"/>
+      </w:pPr>
+    </w:lvl>
+    <w:lvl w:ilvl="5" w:tplc="1009001B" w:tentative="1">
+      <w:start w:val="1"/>
+      <w:numFmt w:val="lowerRoman"/>
+      <w:lvlText w:val="%6."/>
+      <w:lvlJc w:val="right"/>
+      <w:pPr>
+        <w:ind w:left="4680" w:hanging="180"/>
+      </w:pPr>
+    </w:lvl>
+    <w:lvl w:ilvl="6" w:tplc="1009000F" w:tentative="1">
+      <w:start w:val="1"/>
+      <w:numFmt w:val="decimal"/>
+      <w:lvlText w:val="%7."/>
+      <w:lvlJc w:val="left"/>
+      <w:pPr>
+        <w:ind w:left="5400" w:hanging="360"/>
+      </w:pPr>
+    </w:lvl>
+    <w:lvl w:ilvl="7" w:tplc="10090019" w:tentative="1">
+      <w:start w:val="1"/>
+      <w:numFmt w:val="lowerLetter"/>
+      <w:lvlText w:val="%8."/>
+      <w:lvlJc w:val="left"/>
+      <w:pPr>
+        <w:ind w:left="6120" w:hanging="360"/>
+      </w:pPr>
+    </w:lvl>
+    <w:lvl w:ilvl="8" w:tplc="1009001B" w:tentative="1">
+      <w:start w:val="1"/>
+      <w:numFmt w:val="lowerRoman"/>
+      <w:lvlText w:val="%9."/>
+      <w:lvlJc w:val="right"/>
+      <w:pPr>
+        <w:ind w:left="6840" w:hanging="180"/>
+      </w:pPr>
+    </w:lvl>
+  </w:abstractNum>
+  <w:abstractNum w:abstractNumId="15" w15:restartNumberingAfterBreak="0">
+    <w:nsid w:val="490049B6"/>
+    <w:multiLevelType w:val="hybridMultilevel"/>
+    <w:tmpl w:val="DE9466D4"/>
+    <w:lvl w:ilvl="0" w:tplc="A386CE52">
+      <w:start w:val="1"/>
+      <w:numFmt w:val="decimal"/>
+      <w:lvlText w:val="%1.)"/>
+      <w:lvlJc w:val="left"/>
+      <w:pPr>
+        <w:ind w:left="1440" w:hanging="360"/>
+      </w:pPr>
+      <w:rPr>
+        <w:rFonts w:hint="default"/>
+      </w:rPr>
+    </w:lvl>
+    <w:lvl w:ilvl="1" w:tplc="10090019" w:tentative="1">
+      <w:start w:val="1"/>
+      <w:numFmt w:val="lowerLetter"/>
+      <w:lvlText w:val="%2."/>
+      <w:lvlJc w:val="left"/>
+      <w:pPr>
+        <w:ind w:left="2160" w:hanging="360"/>
+      </w:pPr>
+    </w:lvl>
+    <w:lvl w:ilvl="2" w:tplc="1009001B" w:tentative="1">
+      <w:start w:val="1"/>
+      <w:numFmt w:val="lowerRoman"/>
+      <w:lvlText w:val="%3."/>
+      <w:lvlJc w:val="right"/>
+      <w:pPr>
+        <w:ind w:left="2880" w:hanging="180"/>
+      </w:pPr>
+    </w:lvl>
+    <w:lvl w:ilvl="3" w:tplc="1009000F" w:tentative="1">
+      <w:start w:val="1"/>
+      <w:numFmt w:val="decimal"/>
+      <w:lvlText w:val="%4."/>
+      <w:lvlJc w:val="left"/>
+      <w:pPr>
+        <w:ind w:left="3600" w:hanging="360"/>
+      </w:pPr>
+    </w:lvl>
+    <w:lvl w:ilvl="4" w:tplc="10090019" w:tentative="1">
+      <w:start w:val="1"/>
+      <w:numFmt w:val="lowerLetter"/>
+      <w:lvlText w:val="%5."/>
+      <w:lvlJc w:val="left"/>
+      <w:pPr>
+        <w:ind w:left="4320" w:hanging="360"/>
+      </w:pPr>
+    </w:lvl>
+    <w:lvl w:ilvl="5" w:tplc="1009001B" w:tentative="1">
+      <w:start w:val="1"/>
+      <w:numFmt w:val="lowerRoman"/>
+      <w:lvlText w:val="%6."/>
+      <w:lvlJc w:val="right"/>
+      <w:pPr>
+        <w:ind w:left="5040" w:hanging="180"/>
+      </w:pPr>
+    </w:lvl>
+    <w:lvl w:ilvl="6" w:tplc="1009000F" w:tentative="1">
+      <w:start w:val="1"/>
+      <w:numFmt w:val="decimal"/>
+      <w:lvlText w:val="%7."/>
+      <w:lvlJc w:val="left"/>
+      <w:pPr>
+        <w:ind w:left="5760" w:hanging="360"/>
+      </w:pPr>
+    </w:lvl>
+    <w:lvl w:ilvl="7" w:tplc="10090019" w:tentative="1">
+      <w:start w:val="1"/>
+      <w:numFmt w:val="lowerLetter"/>
+      <w:lvlText w:val="%8."/>
+      <w:lvlJc w:val="left"/>
+      <w:pPr>
+        <w:ind w:left="6480" w:hanging="360"/>
+      </w:pPr>
+    </w:lvl>
+    <w:lvl w:ilvl="8" w:tplc="1009001B" w:tentative="1">
+      <w:start w:val="1"/>
+      <w:numFmt w:val="lowerRoman"/>
+      <w:lvlText w:val="%9."/>
+      <w:lvlJc w:val="right"/>
+      <w:pPr>
+        <w:ind w:left="7200" w:hanging="180"/>
+      </w:pPr>
+    </w:lvl>
+  </w:abstractNum>
+  <w:abstractNum w:abstractNumId="16" w15:restartNumberingAfterBreak="0">
     <w:nsid w:val="4ECA66A3"/>
     <w:multiLevelType w:val="hybridMultilevel"/>
     <w:tmpl w:val="B224A078"/>
@@ -12672,7 +14492,7 @@
       </w:rPr>
     </w:lvl>
   </w:abstractNum>
-  <w:abstractNum w:abstractNumId="8" w15:restartNumberingAfterBreak="0">
+  <w:abstractNum w:abstractNumId="17" w15:restartNumberingAfterBreak="0">
     <w:nsid w:val="4FA77887"/>
     <w:multiLevelType w:val="hybridMultilevel"/>
     <w:tmpl w:val="BA6C71B2"/>
@@ -12761,7 +14581,7 @@
       </w:pPr>
     </w:lvl>
   </w:abstractNum>
-  <w:abstractNum w:abstractNumId="9" w15:restartNumberingAfterBreak="0">
+  <w:abstractNum w:abstractNumId="18" w15:restartNumberingAfterBreak="0">
     <w:nsid w:val="58DD5B3D"/>
     <w:multiLevelType w:val="hybridMultilevel"/>
     <w:tmpl w:val="1F06721C"/>
@@ -12851,7 +14671,96 @@
       </w:pPr>
     </w:lvl>
   </w:abstractNum>
-  <w:abstractNum w:abstractNumId="10" w15:restartNumberingAfterBreak="0">
+  <w:abstractNum w:abstractNumId="19" w15:restartNumberingAfterBreak="0">
+    <w:nsid w:val="6081092F"/>
+    <w:multiLevelType w:val="hybridMultilevel"/>
+    <w:tmpl w:val="D520CBC8"/>
+    <w:lvl w:ilvl="0" w:tplc="165286B8">
+      <w:start w:val="1"/>
+      <w:numFmt w:val="upperLetter"/>
+      <w:lvlText w:val="%1.)"/>
+      <w:lvlJc w:val="left"/>
+      <w:pPr>
+        <w:ind w:left="1080" w:hanging="360"/>
+      </w:pPr>
+      <w:rPr>
+        <w:rFonts w:hint="default"/>
+      </w:rPr>
+    </w:lvl>
+    <w:lvl w:ilvl="1" w:tplc="10090019" w:tentative="1">
+      <w:start w:val="1"/>
+      <w:numFmt w:val="lowerLetter"/>
+      <w:lvlText w:val="%2."/>
+      <w:lvlJc w:val="left"/>
+      <w:pPr>
+        <w:ind w:left="1800" w:hanging="360"/>
+      </w:pPr>
+    </w:lvl>
+    <w:lvl w:ilvl="2" w:tplc="1009001B" w:tentative="1">
+      <w:start w:val="1"/>
+      <w:numFmt w:val="lowerRoman"/>
+      <w:lvlText w:val="%3."/>
+      <w:lvlJc w:val="right"/>
+      <w:pPr>
+        <w:ind w:left="2520" w:hanging="180"/>
+      </w:pPr>
+    </w:lvl>
+    <w:lvl w:ilvl="3" w:tplc="1009000F" w:tentative="1">
+      <w:start w:val="1"/>
+      <w:numFmt w:val="decimal"/>
+      <w:lvlText w:val="%4."/>
+      <w:lvlJc w:val="left"/>
+      <w:pPr>
+        <w:ind w:left="3240" w:hanging="360"/>
+      </w:pPr>
+    </w:lvl>
+    <w:lvl w:ilvl="4" w:tplc="10090019" w:tentative="1">
+      <w:start w:val="1"/>
+      <w:numFmt w:val="lowerLetter"/>
+      <w:lvlText w:val="%5."/>
+      <w:lvlJc w:val="left"/>
+      <w:pPr>
+        <w:ind w:left="3960" w:hanging="360"/>
+      </w:pPr>
+    </w:lvl>
+    <w:lvl w:ilvl="5" w:tplc="1009001B" w:tentative="1">
+      <w:start w:val="1"/>
+      <w:numFmt w:val="lowerRoman"/>
+      <w:lvlText w:val="%6."/>
+      <w:lvlJc w:val="right"/>
+      <w:pPr>
+        <w:ind w:left="4680" w:hanging="180"/>
+      </w:pPr>
+    </w:lvl>
+    <w:lvl w:ilvl="6" w:tplc="1009000F" w:tentative="1">
+      <w:start w:val="1"/>
+      <w:numFmt w:val="decimal"/>
+      <w:lvlText w:val="%7."/>
+      <w:lvlJc w:val="left"/>
+      <w:pPr>
+        <w:ind w:left="5400" w:hanging="360"/>
+      </w:pPr>
+    </w:lvl>
+    <w:lvl w:ilvl="7" w:tplc="10090019" w:tentative="1">
+      <w:start w:val="1"/>
+      <w:numFmt w:val="lowerLetter"/>
+      <w:lvlText w:val="%8."/>
+      <w:lvlJc w:val="left"/>
+      <w:pPr>
+        <w:ind w:left="6120" w:hanging="360"/>
+      </w:pPr>
+    </w:lvl>
+    <w:lvl w:ilvl="8" w:tplc="1009001B" w:tentative="1">
+      <w:start w:val="1"/>
+      <w:numFmt w:val="lowerRoman"/>
+      <w:lvlText w:val="%9."/>
+      <w:lvlJc w:val="right"/>
+      <w:pPr>
+        <w:ind w:left="6840" w:hanging="180"/>
+      </w:pPr>
+    </w:lvl>
+  </w:abstractNum>
+  <w:abstractNum w:abstractNumId="20" w15:restartNumberingAfterBreak="0">
     <w:nsid w:val="614849A9"/>
     <w:multiLevelType w:val="hybridMultilevel"/>
     <w:tmpl w:val="16C255F0"/>
@@ -12940,7 +14849,7 @@
       </w:pPr>
     </w:lvl>
   </w:abstractNum>
-  <w:abstractNum w:abstractNumId="11" w15:restartNumberingAfterBreak="0">
+  <w:abstractNum w:abstractNumId="21" w15:restartNumberingAfterBreak="0">
     <w:nsid w:val="61CB776C"/>
     <w:multiLevelType w:val="hybridMultilevel"/>
     <w:tmpl w:val="84ECB65A"/>
@@ -13053,7 +14962,96 @@
       </w:rPr>
     </w:lvl>
   </w:abstractNum>
-  <w:abstractNum w:abstractNumId="12" w15:restartNumberingAfterBreak="0">
+  <w:abstractNum w:abstractNumId="22" w15:restartNumberingAfterBreak="0">
+    <w:nsid w:val="63CF5866"/>
+    <w:multiLevelType w:val="hybridMultilevel"/>
+    <w:tmpl w:val="249A7D5C"/>
+    <w:lvl w:ilvl="0" w:tplc="84345FC2">
+      <w:start w:val="1"/>
+      <w:numFmt w:val="decimal"/>
+      <w:lvlText w:val="%1.)"/>
+      <w:lvlJc w:val="left"/>
+      <w:pPr>
+        <w:ind w:left="720" w:hanging="360"/>
+      </w:pPr>
+      <w:rPr>
+        <w:rFonts w:hint="default"/>
+      </w:rPr>
+    </w:lvl>
+    <w:lvl w:ilvl="1" w:tplc="10090019" w:tentative="1">
+      <w:start w:val="1"/>
+      <w:numFmt w:val="lowerLetter"/>
+      <w:lvlText w:val="%2."/>
+      <w:lvlJc w:val="left"/>
+      <w:pPr>
+        <w:ind w:left="1440" w:hanging="360"/>
+      </w:pPr>
+    </w:lvl>
+    <w:lvl w:ilvl="2" w:tplc="1009001B" w:tentative="1">
+      <w:start w:val="1"/>
+      <w:numFmt w:val="lowerRoman"/>
+      <w:lvlText w:val="%3."/>
+      <w:lvlJc w:val="right"/>
+      <w:pPr>
+        <w:ind w:left="2160" w:hanging="180"/>
+      </w:pPr>
+    </w:lvl>
+    <w:lvl w:ilvl="3" w:tplc="1009000F" w:tentative="1">
+      <w:start w:val="1"/>
+      <w:numFmt w:val="decimal"/>
+      <w:lvlText w:val="%4."/>
+      <w:lvlJc w:val="left"/>
+      <w:pPr>
+        <w:ind w:left="2880" w:hanging="360"/>
+      </w:pPr>
+    </w:lvl>
+    <w:lvl w:ilvl="4" w:tplc="10090019" w:tentative="1">
+      <w:start w:val="1"/>
+      <w:numFmt w:val="lowerLetter"/>
+      <w:lvlText w:val="%5."/>
+      <w:lvlJc w:val="left"/>
+      <w:pPr>
+        <w:ind w:left="3600" w:hanging="360"/>
+      </w:pPr>
+    </w:lvl>
+    <w:lvl w:ilvl="5" w:tplc="1009001B" w:tentative="1">
+      <w:start w:val="1"/>
+      <w:numFmt w:val="lowerRoman"/>
+      <w:lvlText w:val="%6."/>
+      <w:lvlJc w:val="right"/>
+      <w:pPr>
+        <w:ind w:left="4320" w:hanging="180"/>
+      </w:pPr>
+    </w:lvl>
+    <w:lvl w:ilvl="6" w:tplc="1009000F" w:tentative="1">
+      <w:start w:val="1"/>
+      <w:numFmt w:val="decimal"/>
+      <w:lvlText w:val="%7."/>
+      <w:lvlJc w:val="left"/>
+      <w:pPr>
+        <w:ind w:left="5040" w:hanging="360"/>
+      </w:pPr>
+    </w:lvl>
+    <w:lvl w:ilvl="7" w:tplc="10090019" w:tentative="1">
+      <w:start w:val="1"/>
+      <w:numFmt w:val="lowerLetter"/>
+      <w:lvlText w:val="%8."/>
+      <w:lvlJc w:val="left"/>
+      <w:pPr>
+        <w:ind w:left="5760" w:hanging="360"/>
+      </w:pPr>
+    </w:lvl>
+    <w:lvl w:ilvl="8" w:tplc="1009001B" w:tentative="1">
+      <w:start w:val="1"/>
+      <w:numFmt w:val="lowerRoman"/>
+      <w:lvlText w:val="%9."/>
+      <w:lvlJc w:val="right"/>
+      <w:pPr>
+        <w:ind w:left="6480" w:hanging="180"/>
+      </w:pPr>
+    </w:lvl>
+  </w:abstractNum>
+  <w:abstractNum w:abstractNumId="23" w15:restartNumberingAfterBreak="0">
     <w:nsid w:val="68D877EF"/>
     <w:multiLevelType w:val="hybridMultilevel"/>
     <w:tmpl w:val="A54CE334"/>
@@ -13166,7 +15164,7 @@
       </w:rPr>
     </w:lvl>
   </w:abstractNum>
-  <w:abstractNum w:abstractNumId="13" w15:restartNumberingAfterBreak="0">
+  <w:abstractNum w:abstractNumId="24" w15:restartNumberingAfterBreak="0">
     <w:nsid w:val="768341FB"/>
     <w:multiLevelType w:val="hybridMultilevel"/>
     <w:tmpl w:val="EF146420"/>
@@ -13279,7 +15277,7 @@
       </w:rPr>
     </w:lvl>
   </w:abstractNum>
-  <w:abstractNum w:abstractNumId="14" w15:restartNumberingAfterBreak="0">
+  <w:abstractNum w:abstractNumId="25" w15:restartNumberingAfterBreak="0">
     <w:nsid w:val="79D52DBB"/>
     <w:multiLevelType w:val="hybridMultilevel"/>
     <w:tmpl w:val="154A255C"/>
@@ -13411,49 +15409,82 @@
     </w:lvl>
   </w:abstractNum>
   <w:num w:numId="1" w16cid:durableId="1955359153">
+    <w:abstractNumId w:val="11"/>
+  </w:num>
+  <w:num w:numId="2" w16cid:durableId="1299530147">
+    <w:abstractNumId w:val="18"/>
+  </w:num>
+  <w:num w:numId="3" w16cid:durableId="1346443965">
+    <w:abstractNumId w:val="13"/>
+  </w:num>
+  <w:num w:numId="4" w16cid:durableId="258565095">
+    <w:abstractNumId w:val="21"/>
+  </w:num>
+  <w:num w:numId="5" w16cid:durableId="822962709">
+    <w:abstractNumId w:val="17"/>
+  </w:num>
+  <w:num w:numId="6" w16cid:durableId="294482678">
+    <w:abstractNumId w:val="20"/>
+  </w:num>
+  <w:num w:numId="7" w16cid:durableId="1299920917">
+    <w:abstractNumId w:val="16"/>
+  </w:num>
+  <w:num w:numId="8" w16cid:durableId="253442460">
+    <w:abstractNumId w:val="25"/>
+  </w:num>
+  <w:num w:numId="9" w16cid:durableId="1950577481">
+    <w:abstractNumId w:val="8"/>
+  </w:num>
+  <w:num w:numId="10" w16cid:durableId="1914852747">
+    <w:abstractNumId w:val="24"/>
+  </w:num>
+  <w:num w:numId="11" w16cid:durableId="219101582">
+    <w:abstractNumId w:val="7"/>
+  </w:num>
+  <w:num w:numId="12" w16cid:durableId="552889185">
+    <w:abstractNumId w:val="12"/>
+  </w:num>
+  <w:num w:numId="13" w16cid:durableId="1920866648">
+    <w:abstractNumId w:val="23"/>
+  </w:num>
+  <w:num w:numId="14" w16cid:durableId="1418670902">
+    <w:abstractNumId w:val="10"/>
+  </w:num>
+  <w:num w:numId="15" w16cid:durableId="1109470134">
+    <w:abstractNumId w:val="3"/>
+  </w:num>
+  <w:num w:numId="16" w16cid:durableId="1456559384">
+    <w:abstractNumId w:val="22"/>
+  </w:num>
+  <w:num w:numId="17" w16cid:durableId="1666669584">
+    <w:abstractNumId w:val="5"/>
+  </w:num>
+  <w:num w:numId="18" w16cid:durableId="455150179">
+    <w:abstractNumId w:val="9"/>
+  </w:num>
+  <w:num w:numId="19" w16cid:durableId="254364166">
+    <w:abstractNumId w:val="0"/>
+  </w:num>
+  <w:num w:numId="20" w16cid:durableId="766846926">
+    <w:abstractNumId w:val="15"/>
+  </w:num>
+  <w:num w:numId="21" w16cid:durableId="264772986">
+    <w:abstractNumId w:val="2"/>
+  </w:num>
+  <w:num w:numId="22" w16cid:durableId="449787911">
+    <w:abstractNumId w:val="14"/>
+  </w:num>
+  <w:num w:numId="23" w16cid:durableId="1852141879">
+    <w:abstractNumId w:val="6"/>
+  </w:num>
+  <w:num w:numId="24" w16cid:durableId="769203852">
     <w:abstractNumId w:val="4"/>
   </w:num>
-  <w:num w:numId="2" w16cid:durableId="1299530147">
-    <w:abstractNumId w:val="9"/>
+  <w:num w:numId="25" w16cid:durableId="4747525">
+    <w:abstractNumId w:val="19"/>
   </w:num>
-  <w:num w:numId="3" w16cid:durableId="1346443965">
-    <w:abstractNumId w:val="6"/>
-  </w:num>
-  <w:num w:numId="4" w16cid:durableId="258565095">
-    <w:abstractNumId w:val="11"/>
-  </w:num>
-  <w:num w:numId="5" w16cid:durableId="822962709">
-    <w:abstractNumId w:val="8"/>
-  </w:num>
-  <w:num w:numId="6" w16cid:durableId="294482678">
-    <w:abstractNumId w:val="10"/>
-  </w:num>
-  <w:num w:numId="7" w16cid:durableId="1299920917">
-    <w:abstractNumId w:val="7"/>
-  </w:num>
-  <w:num w:numId="8" w16cid:durableId="253442460">
-    <w:abstractNumId w:val="14"/>
-  </w:num>
-  <w:num w:numId="9" w16cid:durableId="1950577481">
-    <w:abstractNumId w:val="2"/>
-  </w:num>
-  <w:num w:numId="10" w16cid:durableId="1914852747">
-    <w:abstractNumId w:val="13"/>
-  </w:num>
-  <w:num w:numId="11" w16cid:durableId="219101582">
+  <w:num w:numId="26" w16cid:durableId="2094232796">
     <w:abstractNumId w:val="1"/>
-  </w:num>
-  <w:num w:numId="12" w16cid:durableId="552889185">
-    <w:abstractNumId w:val="5"/>
-  </w:num>
-  <w:num w:numId="13" w16cid:durableId="1920866648">
-    <w:abstractNumId w:val="12"/>
-  </w:num>
-  <w:num w:numId="14" w16cid:durableId="1418670902">
-    <w:abstractNumId w:val="3"/>
-  </w:num>
-  <w:num w:numId="15" w16cid:durableId="1109470134">
-    <w:abstractNumId w:val="0"/>
   </w:num>
 </w:numbering>
 </file>
@@ -13657,7 +15688,7 @@
     <w:lsdException w:name="Medium Shading 2 Accent 1" w:uiPriority="64"/>
     <w:lsdException w:name="Medium List 1 Accent 1" w:uiPriority="65"/>
     <w:lsdException w:name="Revision" w:semiHidden="1"/>
-    <w:lsdException w:name="List Paragraph" w:uiPriority="1" w:qFormat="1"/>
+    <w:lsdException w:name="List Paragraph" w:uiPriority="34" w:qFormat="1"/>
     <w:lsdException w:name="Quote" w:uiPriority="29" w:qFormat="1"/>
     <w:lsdException w:name="Intense Quote" w:uiPriority="30" w:qFormat="1"/>
     <w:lsdException w:name="Medium List 2 Accent 1" w:uiPriority="66"/>
@@ -14118,7 +16149,7 @@
   <w:style w:type="paragraph" w:styleId="ListParagraph">
     <w:name w:val="List Paragraph"/>
     <w:basedOn w:val="Normal"/>
-    <w:uiPriority w:val="1"/>
+    <w:uiPriority w:val="34"/>
     <w:qFormat/>
     <w:rsid w:val="008A0B4C"/>
     <w:pPr>

</xml_diff>